<commit_message>
Enhance Math Quiz scripts and update assets
Improved the Math Quiz batch scripts with clearer prompts, version info, and an option to open the log file after completion. Updated the issue template for new version requests with more detailed sections. Renamed the license file, added an application icon, updated executables and changelog.
</commit_message>
<xml_diff>
--- a/Changelog.docx
+++ b/Changelog.docx
@@ -166,13 +166,39 @@
             <w:rPr>
               <w:rFonts w:ascii="Comic Sans MS" w:hAnsi="Comic Sans MS"/>
             </w:rPr>
-            <w:t>v1</w:t>
-          </w:r>
-          <w:r>
-            <w:rPr>
-              <w:rFonts w:ascii="Comic Sans MS" w:hAnsi="Comic Sans MS"/>
-            </w:rPr>
-            <w:t>.1</w:t>
+            <w:t>v1.1</w:t>
+          </w:r>
+          <w:r>
+            <w:rPr>
+              <w:rFonts w:ascii="Comic Sans MS" w:hAnsi="Comic Sans MS"/>
+            </w:rPr>
+            <w:ptab w:relativeTo="margin" w:alignment="right" w:leader="dot"/>
+          </w:r>
+          <w:r>
+            <w:rPr>
+              <w:rFonts w:ascii="Comic Sans MS" w:hAnsi="Comic Sans MS"/>
+            </w:rPr>
+            <w:t>1</w:t>
+          </w:r>
+        </w:p>
+        <w:p>
+          <w:pPr>
+            <w:pStyle w:val="TOC3"/>
+            <w:rPr>
+              <w:rFonts w:ascii="Comic Sans MS" w:hAnsi="Comic Sans MS"/>
+            </w:rPr>
+          </w:pPr>
+          <w:r>
+            <w:rPr>
+              <w:rFonts w:ascii="Comic Sans MS" w:hAnsi="Comic Sans MS"/>
+            </w:rPr>
+            <w:t>v</w:t>
+          </w:r>
+          <w:r>
+            <w:rPr>
+              <w:rFonts w:ascii="Comic Sans MS" w:hAnsi="Comic Sans MS"/>
+            </w:rPr>
+            <w:t>2.0</w:t>
           </w:r>
           <w:r>
             <w:rPr>
@@ -268,21 +294,7 @@
         <w:rPr>
           <w:color w:val="EE0000"/>
         </w:rPr>
-        <w:t xml:space="preserve">edited save results feature so it saves to </w:t>
-      </w:r>
-      <w:proofErr w:type="spellStart"/>
-      <w:r>
-        <w:rPr>
-          <w:color w:val="EE0000"/>
-        </w:rPr>
-        <w:t>ms</w:t>
-      </w:r>
-      <w:proofErr w:type="spellEnd"/>
-      <w:r>
-        <w:rPr>
-          <w:color w:val="EE0000"/>
-        </w:rPr>
-        <w:t xml:space="preserve"> excel comma </w:t>
+        <w:t xml:space="preserve">edited save results feature so it saves to ms excel comma </w:t>
       </w:r>
       <w:r>
         <w:rPr>
@@ -318,6 +330,32 @@
       </w:r>
     </w:p>
     <w:p>
+      <w:pPr>
+        <w:rPr>
+          <w:color w:val="FFA500"/>
+        </w:rPr>
+      </w:pPr>
+      <w:r>
+        <w:rPr>
+          <w:color w:val="FFA500"/>
+        </w:rPr>
+        <w:t>v2.0</w:t>
+      </w:r>
+    </w:p>
+    <w:p>
+      <w:pPr>
+        <w:rPr>
+          <w:color w:val="FFA500"/>
+        </w:rPr>
+      </w:pPr>
+      <w:r>
+        <w:rPr>
+          <w:color w:val="FFA500"/>
+        </w:rPr>
+        <w:t>added /v parameter used for displaying version</w:t>
+      </w:r>
+    </w:p>
+    <w:p>
       <w:r>
         <w:t>About</w:t>
       </w:r>
@@ -331,29 +369,12 @@
           <w:rPr>
             <w:rStyle w:val="Hyperlink"/>
           </w:rPr>
-          <w:t>@LearnMath</w:t>
-        </w:r>
-        <w:r>
-          <w:rPr>
-            <w:rStyle w:val="Hyperlink"/>
-          </w:rPr>
-          <w:t>W</w:t>
-        </w:r>
-        <w:r>
-          <w:rPr>
-            <w:rStyle w:val="Hyperlink"/>
-          </w:rPr>
-          <w:t>ithTonyBm</w:t>
+          <w:t>@LearnMathWithTonyBm</w:t>
         </w:r>
       </w:hyperlink>
       <w:r>
-        <w:t xml:space="preserve"> on </w:t>
+        <w:t xml:space="preserve"> on Youtube</w:t>
       </w:r>
-      <w:proofErr w:type="spellStart"/>
-      <w:r>
-        <w:t>Youtube</w:t>
-      </w:r>
-      <w:proofErr w:type="spellEnd"/>
     </w:p>
     <w:p>
       <w:r>
@@ -366,23 +387,88 @@
           <w:rPr>
             <w:rStyle w:val="Hyperlink"/>
           </w:rPr>
-          <w:t>tonybm2017</w:t>
+          <w:t>tonybm2017@gmail.com</w:t>
         </w:r>
+      </w:hyperlink>
+    </w:p>
+    <w:p>
+      <w:r>
+        <w:rPr>
+          <w:noProof/>
+        </w:rPr>
+        <w:lastRenderedPageBreak/>
+        <w:drawing>
+          <wp:inline distT="0" distB="0" distL="0" distR="0" wp14:anchorId="3D92BC32" wp14:editId="696C8B3A">
+            <wp:extent cx="613410" cy="613410"/>
+            <wp:effectExtent l="0" t="0" r="0" b="0"/>
+            <wp:docPr id="269969471" name="Picture 1"/>
+            <wp:cNvGraphicFramePr>
+              <a:graphicFrameLocks xmlns:a="http://schemas.openxmlformats.org/drawingml/2006/main" noChangeAspect="1"/>
+            </wp:cNvGraphicFramePr>
+            <a:graphic xmlns:a="http://schemas.openxmlformats.org/drawingml/2006/main">
+              <a:graphicData uri="http://schemas.openxmlformats.org/drawingml/2006/picture">
+                <pic:pic xmlns:pic="http://schemas.openxmlformats.org/drawingml/2006/picture">
+                  <pic:nvPicPr>
+                    <pic:cNvPr id="269969471" name="Picture 1"/>
+                    <pic:cNvPicPr>
+                      <a:picLocks noChangeAspect="1"/>
+                    </pic:cNvPicPr>
+                  </pic:nvPicPr>
+                  <pic:blipFill>
+                    <a:blip r:embed="rId7">
+                      <a:extLst>
+                        <a:ext uri="{28A0092B-C50C-407E-A947-70E740481C1C}">
+                          <a14:useLocalDpi xmlns:a14="http://schemas.microsoft.com/office/drawing/2010/main" val="0"/>
+                        </a:ext>
+                        <a:ext uri="{837473B0-CC2E-450A-ABE3-18F120FF3D39}">
+                          <a1611:picAttrSrcUrl xmlns:a1611="http://schemas.microsoft.com/office/drawing/2016/11/main" r:id="rId8"/>
+                        </a:ext>
+                      </a:extLst>
+                    </a:blip>
+                    <a:stretch>
+                      <a:fillRect/>
+                    </a:stretch>
+                  </pic:blipFill>
+                  <pic:spPr>
+                    <a:xfrm>
+                      <a:off x="0" y="0"/>
+                      <a:ext cx="613410" cy="613410"/>
+                    </a:xfrm>
+                    <a:prstGeom prst="rect">
+                      <a:avLst/>
+                    </a:prstGeom>
+                  </pic:spPr>
+                </pic:pic>
+              </a:graphicData>
+            </a:graphic>
+          </wp:inline>
+        </w:drawing>
+      </w:r>
+      <w:r>
+        <w:t xml:space="preserve">Github project: </w:t>
+      </w:r>
+      <w:hyperlink r:id="rId9" w:history="1">
         <w:r>
           <w:rPr>
             <w:rStyle w:val="Hyperlink"/>
+            <mc:AlternateContent>
+              <mc:Choice Requires="w16se"/>
+              <mc:Fallback>
+                <w:rFonts w:ascii="Segoe UI Emoji" w:eastAsia="Segoe UI Emoji" w:hAnsi="Segoe UI Emoji" w:cs="Segoe UI Emoji"/>
+              </mc:Fallback>
+            </mc:AlternateContent>
           </w:rPr>
-          <w:t>@</w:t>
-        </w:r>
-        <w:r>
-          <w:rPr>
-            <w:rStyle w:val="Hyperlink"/>
-          </w:rPr>
-          <w:t>gmail.com</w:t>
+          <mc:AlternateContent>
+            <mc:Choice Requires="w16se">
+              <w16se:symEx w16se:font="Segoe UI Emoji" w16se:char="1F517"/>
+            </mc:Choice>
+            <mc:Fallback>
+              <w:t>🔗</w:t>
+            </mc:Fallback>
+          </mc:AlternateContent>
         </w:r>
       </w:hyperlink>
     </w:p>
-    <w:p/>
     <w:sectPr>
       <w:pgSz w:w="12240" w:h="15840"/>
       <w:pgMar w:top="1440" w:right="1440" w:bottom="1440" w:left="1440" w:header="720" w:footer="720" w:gutter="0"/>

</xml_diff>